<commit_message>
Final Report and Metrics Table
</commit_message>
<xml_diff>
--- a/Final Report.docx
+++ b/Final Report.docx
@@ -36,7 +36,25 @@
         <w:rPr>
           <w:lang w:val="en-US"/>
         </w:rPr>
-        <w:t>Upon examining the dataset we were required to classify activities for, it was immediately apparent that there are 2 separate datasets included ‘Protocol’ and ‘Optional’ – our research focused on the more robust ‘Protocol’ dataset.</w:t>
+        <w:t>Upon examining the dataset we were required to classify activities for, it was immediately apparent that there are 2 separate datasets included ‘Protocol’ and ‘Optional’ –</w:t>
+      </w:r>
+      <w:r>
+        <w:rPr>
+          <w:lang w:val="en-US"/>
+        </w:rPr>
+        <w:t xml:space="preserve"> the ‘Optional’ dataset does not complement the ‘Protocol’ dataset directly but rather adds lackluster data regarding different types of activities, as such our </w:t>
+      </w:r>
+      <w:r>
+        <w:rPr>
+          <w:lang w:val="en-US"/>
+        </w:rPr>
+        <w:t>research focused on the more robust ‘Protocol’ dataset</w:t>
+      </w:r>
+      <w:r>
+        <w:rPr>
+          <w:lang w:val="en-US"/>
+        </w:rPr>
+        <w:t>.</w:t>
       </w:r>
     </w:p>
     <w:p>
@@ -169,7 +187,21 @@
           <w:rFonts w:cs="LiberationSerif"/>
           <w:lang w:val="en-US"/>
         </w:rPr>
-        <w:t xml:space="preserve">was specified to be less reliable than its counterpart with a scale of </w:t>
+        <w:t xml:space="preserve">was specified </w:t>
+      </w:r>
+      <w:r>
+        <w:rPr>
+          <w:rFonts w:cs="LiberationSerif"/>
+          <w:lang w:val="en-US"/>
+        </w:rPr>
+        <w:t xml:space="preserve">in the ‘readme.pdf’ </w:t>
+      </w:r>
+      <w:r>
+        <w:rPr>
+          <w:rFonts w:cs="LiberationSerif"/>
+          <w:lang w:val="en-US"/>
+        </w:rPr>
+        <w:t xml:space="preserve">to be less reliable than its counterpart with a scale of </w:t>
       </w:r>
       <w:r>
         <w:rPr>
@@ -351,7 +383,19 @@
         <w:rPr>
           <w:lang w:val="en-US"/>
         </w:rPr>
-        <w:t>After inspecting the data given in ‘PerformedActivitiesSummary.pdf’ and after displaying the amount of times each activity was performed we can see that ‘rope jumping’ is significantly under-sampled as compared to most of the other activities. From this inspection alone we can expect our predictions on this activity and others that are not as well represented, to be less accurate.</w:t>
+        <w:t xml:space="preserve">After inspecting the data given in ‘PerformedActivitiesSummary.pdf’ and after displaying the amount of times each activity was performed we can see that ‘rope jumping’ </w:t>
+      </w:r>
+      <w:r>
+        <w:rPr>
+          <w:lang w:val="en-US"/>
+        </w:rPr>
+        <w:t xml:space="preserve">for example </w:t>
+      </w:r>
+      <w:r>
+        <w:rPr>
+          <w:lang w:val="en-US"/>
+        </w:rPr>
+        <w:t>is significantly under-sampled as compared to most of the other activities. From this inspection alone we can expect our predictions on this activity and others that are not as well represented, to be less accurate.</w:t>
       </w:r>
     </w:p>
     <w:p>
@@ -405,42 +449,64 @@
     </w:p>
     <w:p>
       <w:pPr>
-        <w:rPr>
-          <w:lang w:val="en-US"/>
-        </w:rPr>
-      </w:pPr>
-    </w:p>
-    <w:p>
-      <w:pPr>
-        <w:rPr>
-          <w:lang w:val="en-US"/>
-        </w:rPr>
-      </w:pPr>
-    </w:p>
-    <w:p>
-      <w:pPr>
-        <w:rPr>
-          <w:lang w:val="en-US"/>
-        </w:rPr>
-      </w:pPr>
-    </w:p>
-    <w:p>
-      <w:pPr>
-        <w:rPr>
-          <w:b/>
-          <w:bCs/>
-          <w:u w:val="single"/>
-          <w:lang w:val="en-US"/>
-        </w:rPr>
-      </w:pPr>
-      <w:r>
-        <w:rPr>
-          <w:b/>
-          <w:bCs/>
-          <w:u w:val="single"/>
+        <w:pStyle w:val="ListParagraph"/>
+        <w:numPr>
+          <w:ilvl w:val="0"/>
+          <w:numId w:val="1"/>
+        </w:numPr>
+        <w:rPr>
+          <w:lang w:val="en-US"/>
+        </w:rPr>
+      </w:pPr>
+      <w:r>
+        <w:rPr>
           <w:lang w:val="en-US"/>
         </w:rPr>
         <w:lastRenderedPageBreak/>
+        <w:t>We noticed that temperature and heart rate tend to change at a relatively low rate and in order to acquire a data sequence that is representative of the activity, a window size of ~5000 might even be required.</w:t>
+      </w:r>
+    </w:p>
+    <w:p>
+      <w:pPr>
+        <w:pStyle w:val="ListParagraph"/>
+        <w:numPr>
+          <w:ilvl w:val="0"/>
+          <w:numId w:val="1"/>
+        </w:numPr>
+        <w:rPr>
+          <w:lang w:val="en-US"/>
+        </w:rPr>
+      </w:pPr>
+      <w:r>
+        <w:rPr>
+          <w:lang w:val="en-US"/>
+        </w:rPr>
+        <w:t>We also noticed that using a sufficiently large sequence of the temperature and heart rate measurements gives us a pretty good idea of how to differentiate between more physically demanding activities to those that aren’t.</w:t>
+      </w:r>
+    </w:p>
+    <w:p>
+      <w:pPr>
+        <w:rPr>
+          <w:lang w:val="en-US"/>
+        </w:rPr>
+      </w:pPr>
+    </w:p>
+    <w:p>
+      <w:pPr>
+        <w:rPr>
+          <w:b/>
+          <w:bCs/>
+          <w:u w:val="single"/>
+          <w:lang w:val="en-US"/>
+        </w:rPr>
+      </w:pPr>
+      <w:r>
+        <w:rPr>
+          <w:b/>
+          <w:bCs/>
+          <w:u w:val="single"/>
+          <w:lang w:val="en-US"/>
+        </w:rPr>
         <w:t>Validation Strategy:</w:t>
       </w:r>
     </w:p>
@@ -454,7 +520,19 @@
         <w:rPr>
           <w:lang w:val="en-US"/>
         </w:rPr>
-        <w:t>We’ve decided to validate our models using the Group K-fold validation strategy.</w:t>
+        <w:t>We’ve decided to validate our models using the Group K-fold validation strategy</w:t>
+      </w:r>
+      <w:r>
+        <w:rPr>
+          <w:lang w:val="en-US"/>
+        </w:rPr>
+        <w:t xml:space="preserve"> over the subjects</w:t>
+      </w:r>
+      <w:r>
+        <w:rPr>
+          <w:lang w:val="en-US"/>
+        </w:rPr>
+        <w:t>.</w:t>
       </w:r>
     </w:p>
     <w:p>
@@ -533,6 +611,155 @@
         <w:rPr>
           <w:lang w:val="en-US"/>
         </w:rPr>
+        <w:t>To establish our naïve model we decided to use various metrics gathered from the raw data:</w:t>
+      </w:r>
+    </w:p>
+    <w:p>
+      <w:pPr>
+        <w:rPr>
+          <w:lang w:val="en-US"/>
+        </w:rPr>
+      </w:pPr>
+      <w:r>
+        <w:rPr>
+          <w:lang w:val="en-US"/>
+        </w:rPr>
+        <w:t>Graph slopes – Chest Temperature, Heart Rate:</w:t>
+      </w:r>
+    </w:p>
+    <w:p>
+      <w:pPr>
+        <w:rPr>
+          <w:lang w:val="en-US"/>
+        </w:rPr>
+      </w:pPr>
+      <w:r>
+        <w:rPr>
+          <w:lang w:val="en-US"/>
+        </w:rPr>
+        <w:t>We’ve noticed that a more positive slope value usually indicates are more physically demanding activity (e.g. running or cycling).</w:t>
+      </w:r>
+    </w:p>
+    <w:p>
+      <w:pPr>
+        <w:rPr>
+          <w:lang w:val="en-US"/>
+        </w:rPr>
+      </w:pPr>
+      <w:r>
+        <w:rPr>
+          <w:lang w:val="en-US"/>
+        </w:rPr>
+        <w:t>Variance – Chest and Ankle Accelerometers:</w:t>
+      </w:r>
+    </w:p>
+    <w:p>
+      <w:pPr>
+        <w:rPr>
+          <w:lang w:val="en-US"/>
+        </w:rPr>
+      </w:pPr>
+      <w:r>
+        <w:rPr>
+          <w:lang w:val="en-US"/>
+        </w:rPr>
+        <w:t>We’ve noticed that these measurements provide a good way to differentiate between the different resting activities (e.g. lying or sitting).</w:t>
+      </w:r>
+    </w:p>
+    <w:p>
+      <w:pPr>
+        <w:rPr>
+          <w:lang w:val="en-US"/>
+        </w:rPr>
+      </w:pPr>
+      <w:r>
+        <w:rPr>
+          <w:lang w:val="en-US"/>
+        </w:rPr>
+        <w:t>Frequency – Ankle Accelerometer:</w:t>
+      </w:r>
+    </w:p>
+    <w:p>
+      <w:pPr>
+        <w:rPr>
+          <w:lang w:val="en-US"/>
+        </w:rPr>
+      </w:pPr>
+      <w:r>
+        <w:rPr>
+          <w:lang w:val="en-US"/>
+        </w:rPr>
+        <w:t>Different sport activities display varying frequencies in ankle movement, making it easier to differentiate between them using this measurement.</w:t>
+      </w:r>
+    </w:p>
+    <w:p>
+      <w:pPr>
+        <w:rPr>
+          <w:lang w:val="en-US"/>
+        </w:rPr>
+      </w:pPr>
+      <w:r>
+        <w:rPr>
+          <w:lang w:val="en-US"/>
+        </w:rPr>
+        <w:t>Average – Heart Rate:</w:t>
+      </w:r>
+    </w:p>
+    <w:p>
+      <w:pPr>
+        <w:rPr>
+          <w:lang w:val="en-US"/>
+        </w:rPr>
+      </w:pPr>
+      <w:r>
+        <w:rPr>
+          <w:lang w:val="en-US"/>
+        </w:rPr>
+        <w:t>A good measurement for d</w:t>
+      </w:r>
+      <w:r>
+        <w:rPr>
+          <w:lang w:val="en-US"/>
+        </w:rPr>
+        <w:t>ifferentiating between an activity that is less physically demanding (which will generally display a lower heart rate). This measurement can even allow to differentiate between different sport activities that are more demanding than others. For example: cycling almost always displays higher measurements than running.</w:t>
+      </w:r>
+    </w:p>
+    <w:p>
+      <w:pPr>
+        <w:rPr>
+          <w:lang w:val="en-US"/>
+        </w:rPr>
+      </w:pPr>
+      <w:r>
+        <w:rPr>
+          <w:lang w:val="en-US"/>
+        </w:rPr>
+        <w:t>We normalized the measurements specified above and took the relative portion of minimum and maximum values of the sensory data across all subjects.</w:t>
+      </w:r>
+    </w:p>
+    <w:p>
+      <w:pPr>
+        <w:rPr>
+          <w:lang w:val="en-US"/>
+        </w:rPr>
+      </w:pPr>
+      <w:r>
+        <w:rPr>
+          <w:lang w:val="en-US"/>
+        </w:rPr>
+        <w:t>Finally, upon receiving a window, in order to make the classification we checked which measurement he was closest to.</w:t>
+      </w:r>
+    </w:p>
+    <w:p>
+      <w:pPr>
+        <w:rPr>
+          <w:lang w:val="en-US"/>
+        </w:rPr>
+      </w:pPr>
+      <w:r>
+        <w:rPr>
+          <w:lang w:val="en-US"/>
+        </w:rPr>
         <w:t>Our naïve solution yielded surprisingly</w:t>
       </w:r>
       <w:r>
@@ -573,13 +800,24 @@
           <w:lang w:val="en-US"/>
         </w:rPr>
       </w:pPr>
-      <w:r>
-        <w:rPr>
-          <w:b/>
-          <w:bCs/>
-          <w:u w:val="single"/>
-          <w:lang w:val="en-US"/>
-        </w:rPr>
+    </w:p>
+    <w:p>
+      <w:pPr>
+        <w:rPr>
+          <w:b/>
+          <w:bCs/>
+          <w:u w:val="single"/>
+          <w:lang w:val="en-US"/>
+        </w:rPr>
+      </w:pPr>
+      <w:r>
+        <w:rPr>
+          <w:b/>
+          <w:bCs/>
+          <w:u w:val="single"/>
+          <w:lang w:val="en-US"/>
+        </w:rPr>
+        <w:lastRenderedPageBreak/>
         <w:t xml:space="preserve">Classical </w:t>
       </w:r>
       <w:r>
@@ -659,6 +897,38 @@
     <w:p>
       <w:pPr>
         <w:rPr>
+          <w:lang w:val="en-US"/>
+        </w:rPr>
+      </w:pPr>
+      <w:r>
+        <w:rPr>
+          <w:lang w:val="en-US"/>
+        </w:rPr>
+        <w:t xml:space="preserve">Moreover, according to the true positive/false negative matrix we created from the model’s predictions we can see that it was unable to differentiate between </w:t>
+      </w:r>
+      <w:r>
+        <w:rPr>
+          <w:lang w:val="en-US"/>
+        </w:rPr>
+        <w:t>activity archetypes (e.g. sports activities such as running or cycling, and resting or not physically demanding activities, such as sitting, walking, ironing and vacuum cleaning).</w:t>
+      </w:r>
+    </w:p>
+    <w:p>
+      <w:pPr>
+        <w:rPr>
+          <w:lang w:val="en-US"/>
+        </w:rPr>
+      </w:pPr>
+      <w:r>
+        <w:rPr>
+          <w:lang w:val="en-US"/>
+        </w:rPr>
+        <w:t>Therefore, we can assume that a fully fledged neural network will produce more satisfactory results and will be able to generalize the data better and find the smaller nuances that differentiate between similar activities.</w:t>
+      </w:r>
+    </w:p>
+    <w:p>
+      <w:pPr>
+        <w:rPr>
           <w:b/>
           <w:bCs/>
           <w:u w:val="single"/>
@@ -741,7 +1011,32 @@
         <w:rPr>
           <w:lang w:val="en-US"/>
         </w:rPr>
-        <w:t>Our initial model implementation and training resulted in over fitting with moderately high validation accuracy.</w:t>
+        <w:t>Our initial model implementation and training resulted in over fitting with moderately high validation accuracy</w:t>
+      </w:r>
+      <w:r>
+        <w:rPr>
+          <w:lang w:val="en-US"/>
+        </w:rPr>
+        <w:t xml:space="preserve"> sitting at roughly ~70%</w:t>
+      </w:r>
+      <w:r>
+        <w:rPr>
+          <w:lang w:val="en-US"/>
+        </w:rPr>
+        <w:t>.</w:t>
+      </w:r>
+    </w:p>
+    <w:p>
+      <w:pPr>
+        <w:rPr>
+          <w:lang w:val="en-US"/>
+        </w:rPr>
+      </w:pPr>
+      <w:r>
+        <w:rPr>
+          <w:lang w:val="en-US"/>
+        </w:rPr>
+        <w:t>According to the matrix result displayed we can gather that the model failed to generalize mostly the activities of walking and ironing. This fits well with our analysis as the walking/ironing heart rate graphs are one of the potential measurements that are able to differentiate between the 2 activities. This means that providing the model with a larger window size will likely resolve this issue.</w:t>
       </w:r>
     </w:p>
     <w:p>
@@ -876,7 +1171,19 @@
         <w:rPr>
           <w:lang w:val="en-US"/>
         </w:rPr>
-        <w:t>Due to the lower learning in this version we added more epochs to allow our model more time to converge</w:t>
+        <w:t>Due to the lower learning</w:t>
+      </w:r>
+      <w:r>
+        <w:rPr>
+          <w:lang w:val="en-US"/>
+        </w:rPr>
+        <w:t xml:space="preserve"> rate</w:t>
+      </w:r>
+      <w:r>
+        <w:rPr>
+          <w:lang w:val="en-US"/>
+        </w:rPr>
+        <w:t xml:space="preserve"> in this version we added more epochs to allow our model more time to converge</w:t>
       </w:r>
       <w:r>
         <w:rPr>
@@ -1047,6 +1354,13 @@
         </w:rPr>
         <w:t>.</w:t>
       </w:r>
+    </w:p>
+    <w:p>
+      <w:pPr>
+        <w:rPr>
+          <w:lang w:val="en-US"/>
+        </w:rPr>
+      </w:pPr>
     </w:p>
     <w:p>
       <w:pPr>
@@ -1139,7 +1453,51 @@
         <w:rPr>
           <w:lang w:val="en-US"/>
         </w:rPr>
-        <w:t>The result from the pretraining wasn’t as decisive as we had anticipated. This could potentially have occurred due to a sub-optimal learning rate which made our model converge on a sub-optimal minimum.</w:t>
+        <w:t xml:space="preserve">The result from the pretraining wasn’t as decisive as we had anticipated. </w:t>
+      </w:r>
+    </w:p>
+    <w:p>
+      <w:pPr>
+        <w:rPr>
+          <w:lang w:val="en-US"/>
+        </w:rPr>
+      </w:pPr>
+      <w:r>
+        <w:rPr>
+          <w:lang w:val="en-US"/>
+        </w:rPr>
+        <w:t xml:space="preserve">The most prominent reason </w:t>
+      </w:r>
+      <w:r>
+        <w:rPr>
+          <w:lang w:val="en-US"/>
+        </w:rPr>
+        <w:t>for this outcome is probably the difference in classification intent. More specifically, when classifying subjects we fit the model to the subject’s activity patterns, which is the opposite of what we want to do when fitting for the activity type – generalize the pattern so as to disregard the specific patterns laid out by the subject.</w:t>
+      </w:r>
+    </w:p>
+    <w:p>
+      <w:pPr>
+        <w:rPr>
+          <w:lang w:val="en-US"/>
+        </w:rPr>
+      </w:pPr>
+      <w:r>
+        <w:rPr>
+          <w:lang w:val="en-US"/>
+        </w:rPr>
+        <w:t xml:space="preserve">Another potential shortcoming that </w:t>
+      </w:r>
+      <w:r>
+        <w:rPr>
+          <w:lang w:val="en-US"/>
+        </w:rPr>
+        <w:t>may have faulted our model is</w:t>
+      </w:r>
+      <w:r>
+        <w:rPr>
+          <w:lang w:val="en-US"/>
+        </w:rPr>
+        <w:t xml:space="preserve"> a sub-optimal learning rate which made our model converge on a sub-optimal minimum.</w:t>
       </w:r>
     </w:p>
     <w:p>

</xml_diff>